<commit_message>
docs: log dag 2 ingevuld
</commit_message>
<xml_diff>
--- a/Ingevulde documentatie/Sjabloon 3 - Log (2).docx
+++ b/Ingevulde documentatie/Sjabloon 3 - Log (2).docx
@@ -823,7 +823,23 @@
           <w:b/>
           <w:bCs/>
         </w:rPr>
-        <w:t xml:space="preserve">Kopie/screenshot van je Daily StandUp. </w:t>
+        <w:t xml:space="preserve">Kopie/screenshot van je Daily </w:t>
+      </w:r>
+      <w:proofErr w:type="spellStart"/>
+      <w:r>
+        <w:rPr>
+          <w:b/>
+          <w:bCs/>
+        </w:rPr>
+        <w:t>StandUp</w:t>
+      </w:r>
+      <w:proofErr w:type="spellEnd"/>
+      <w:r>
+        <w:rPr>
+          <w:b/>
+          <w:bCs/>
+        </w:rPr>
+        <w:t xml:space="preserve">. </w:t>
       </w:r>
       <w:r>
         <w:rPr>
@@ -1295,7 +1311,23 @@
           <w:i/>
           <w:iCs/>
         </w:rPr>
-        <w:t>[Welke onderdelen/taken wil je volgende werkdag weer oppakken/ ook te gebruiken voor je volgende Daily standUp?]</w:t>
+        <w:t xml:space="preserve">[Welke onderdelen/taken wil je volgende werkdag weer oppakken/ ook te gebruiken voor je volgende Daily </w:t>
+      </w:r>
+      <w:proofErr w:type="spellStart"/>
+      <w:r>
+        <w:rPr>
+          <w:i/>
+          <w:iCs/>
+        </w:rPr>
+        <w:t>standUp</w:t>
+      </w:r>
+      <w:proofErr w:type="spellEnd"/>
+      <w:r>
+        <w:rPr>
+          <w:i/>
+          <w:iCs/>
+        </w:rPr>
+        <w:t>?]</w:t>
       </w:r>
     </w:p>
     <w:p>
@@ -1345,7 +1377,23 @@
           <w:b/>
           <w:bCs/>
         </w:rPr>
-        <w:t xml:space="preserve">Kopie/screenshot van je Daily StandUp. </w:t>
+        <w:t xml:space="preserve">Kopie/screenshot van je Daily </w:t>
+      </w:r>
+      <w:proofErr w:type="spellStart"/>
+      <w:r>
+        <w:rPr>
+          <w:b/>
+          <w:bCs/>
+        </w:rPr>
+        <w:t>StandUp</w:t>
+      </w:r>
+      <w:proofErr w:type="spellEnd"/>
+      <w:r>
+        <w:rPr>
+          <w:b/>
+          <w:bCs/>
+        </w:rPr>
+        <w:t xml:space="preserve">. </w:t>
       </w:r>
       <w:r>
         <w:rPr>
@@ -1448,6 +1496,7 @@
         <w:rPr>
           <w:i/>
           <w:iCs/>
+          <w:noProof/>
         </w:rPr>
         <w:drawing>
           <wp:inline distT="0" distB="0" distL="0" distR="0" wp14:anchorId="0102BAF9" wp14:editId="60CB9242">
@@ -1513,7 +1562,87 @@
           <w:i/>
           <w:iCs/>
         </w:rPr>
-        <w:t>ik heb vandaag het begin gemaakt voor het project, ik heb de handleiding doorgelezezen en de briefing. Ook heb ik userstories geschreven, trello aangemaakt en een github repository gemaakt en ik heb de GDD geschreven</w:t>
+        <w:t xml:space="preserve">ik heb vandaag het begin gemaakt voor het project, ik heb de handleiding </w:t>
+      </w:r>
+      <w:proofErr w:type="spellStart"/>
+      <w:r>
+        <w:rPr>
+          <w:i/>
+          <w:iCs/>
+        </w:rPr>
+        <w:t>doorgelezezen</w:t>
+      </w:r>
+      <w:proofErr w:type="spellEnd"/>
+      <w:r>
+        <w:rPr>
+          <w:i/>
+          <w:iCs/>
+        </w:rPr>
+        <w:t xml:space="preserve"> en de briefing. Ook heb ik </w:t>
+      </w:r>
+      <w:proofErr w:type="spellStart"/>
+      <w:r>
+        <w:rPr>
+          <w:i/>
+          <w:iCs/>
+        </w:rPr>
+        <w:t>userstories</w:t>
+      </w:r>
+      <w:proofErr w:type="spellEnd"/>
+      <w:r>
+        <w:rPr>
+          <w:i/>
+          <w:iCs/>
+        </w:rPr>
+        <w:t xml:space="preserve"> geschreven, </w:t>
+      </w:r>
+      <w:proofErr w:type="spellStart"/>
+      <w:r>
+        <w:rPr>
+          <w:i/>
+          <w:iCs/>
+        </w:rPr>
+        <w:t>trello</w:t>
+      </w:r>
+      <w:proofErr w:type="spellEnd"/>
+      <w:r>
+        <w:rPr>
+          <w:i/>
+          <w:iCs/>
+        </w:rPr>
+        <w:t xml:space="preserve"> aangemaakt en een </w:t>
+      </w:r>
+      <w:proofErr w:type="spellStart"/>
+      <w:r>
+        <w:rPr>
+          <w:i/>
+          <w:iCs/>
+        </w:rPr>
+        <w:t>github</w:t>
+      </w:r>
+      <w:proofErr w:type="spellEnd"/>
+      <w:r>
+        <w:rPr>
+          <w:i/>
+          <w:iCs/>
+        </w:rPr>
+        <w:t xml:space="preserve"> </w:t>
+      </w:r>
+      <w:proofErr w:type="spellStart"/>
+      <w:r>
+        <w:rPr>
+          <w:i/>
+          <w:iCs/>
+        </w:rPr>
+        <w:t>repository</w:t>
+      </w:r>
+      <w:proofErr w:type="spellEnd"/>
+      <w:r>
+        <w:rPr>
+          <w:i/>
+          <w:iCs/>
+        </w:rPr>
+        <w:t xml:space="preserve"> gemaakt en ik heb de GDD geschreven</w:t>
       </w:r>
       <w:r>
         <w:rPr>
@@ -1550,8 +1679,65 @@
           <w:i/>
           <w:iCs/>
         </w:rPr>
-        <w:t>momenteel ben ik bezig met de Tetrominos en ik vraag me af hoe die sprite van de I shape gaat werken want die werkt anders dan de andere shapes</w:t>
-      </w:r>
+        <w:t xml:space="preserve">momenteel ben ik bezig met de </w:t>
+      </w:r>
+      <w:proofErr w:type="spellStart"/>
+      <w:r>
+        <w:rPr>
+          <w:i/>
+          <w:iCs/>
+        </w:rPr>
+        <w:t>Tetrominos</w:t>
+      </w:r>
+      <w:proofErr w:type="spellEnd"/>
+      <w:r>
+        <w:rPr>
+          <w:i/>
+          <w:iCs/>
+        </w:rPr>
+        <w:t xml:space="preserve"> en ik vraag me af hoe die </w:t>
+      </w:r>
+      <w:proofErr w:type="spellStart"/>
+      <w:r>
+        <w:rPr>
+          <w:i/>
+          <w:iCs/>
+        </w:rPr>
+        <w:t>sprite</w:t>
+      </w:r>
+      <w:proofErr w:type="spellEnd"/>
+      <w:r>
+        <w:rPr>
+          <w:i/>
+          <w:iCs/>
+        </w:rPr>
+        <w:t xml:space="preserve"> van de I </w:t>
+      </w:r>
+      <w:proofErr w:type="spellStart"/>
+      <w:r>
+        <w:rPr>
+          <w:i/>
+          <w:iCs/>
+        </w:rPr>
+        <w:t>shape</w:t>
+      </w:r>
+      <w:proofErr w:type="spellEnd"/>
+      <w:r>
+        <w:rPr>
+          <w:i/>
+          <w:iCs/>
+        </w:rPr>
+        <w:t xml:space="preserve"> gaat werken want die werkt anders dan de andere </w:t>
+      </w:r>
+      <w:proofErr w:type="spellStart"/>
+      <w:r>
+        <w:rPr>
+          <w:i/>
+          <w:iCs/>
+        </w:rPr>
+        <w:t>shapes</w:t>
+      </w:r>
+      <w:proofErr w:type="spellEnd"/>
       <w:r>
         <w:rPr>
           <w:i/>
@@ -1588,7 +1774,39 @@
           <w:i/>
           <w:iCs/>
         </w:rPr>
-        <w:t>ik heb geleerd oplossen van de ‘mischilanious file’ probleem met visual studio</w:t>
+        <w:t>ik heb geleerd oplossen van de ‘</w:t>
+      </w:r>
+      <w:proofErr w:type="spellStart"/>
+      <w:r>
+        <w:rPr>
+          <w:i/>
+          <w:iCs/>
+        </w:rPr>
+        <w:t>mischilanious</w:t>
+      </w:r>
+      <w:proofErr w:type="spellEnd"/>
+      <w:r>
+        <w:rPr>
+          <w:i/>
+          <w:iCs/>
+        </w:rPr>
+        <w:t xml:space="preserve"> file’ probleem met </w:t>
+      </w:r>
+      <w:proofErr w:type="spellStart"/>
+      <w:r>
+        <w:rPr>
+          <w:i/>
+          <w:iCs/>
+        </w:rPr>
+        <w:t>visual</w:t>
+      </w:r>
+      <w:proofErr w:type="spellEnd"/>
+      <w:r>
+        <w:rPr>
+          <w:i/>
+          <w:iCs/>
+        </w:rPr>
+        <w:t xml:space="preserve"> studio</w:t>
       </w:r>
       <w:r>
         <w:rPr>
@@ -1686,7 +1904,39 @@
           <w:i/>
           <w:iCs/>
         </w:rPr>
-        <w:t>ik vindt dat ik best goed kan werken als ik mijn afleidingen verminder, ik heb voor dit project steam en discord van mijn laptops taakbalk gehaal en ben uitgelogd</w:t>
+        <w:t xml:space="preserve">ik vindt dat ik best goed kan werken als ik mijn afleidingen verminder, ik heb voor dit project </w:t>
+      </w:r>
+      <w:proofErr w:type="spellStart"/>
+      <w:r>
+        <w:rPr>
+          <w:i/>
+          <w:iCs/>
+        </w:rPr>
+        <w:t>steam</w:t>
+      </w:r>
+      <w:proofErr w:type="spellEnd"/>
+      <w:r>
+        <w:rPr>
+          <w:i/>
+          <w:iCs/>
+        </w:rPr>
+        <w:t xml:space="preserve"> en </w:t>
+      </w:r>
+      <w:proofErr w:type="spellStart"/>
+      <w:r>
+        <w:rPr>
+          <w:i/>
+          <w:iCs/>
+        </w:rPr>
+        <w:t>discord</w:t>
+      </w:r>
+      <w:proofErr w:type="spellEnd"/>
+      <w:r>
+        <w:rPr>
+          <w:i/>
+          <w:iCs/>
+        </w:rPr>
+        <w:t xml:space="preserve"> van mijn laptops taakbalk gehaal en ben uitgelogd</w:t>
       </w:r>
       <w:r>
         <w:rPr>
@@ -1730,7 +1980,39 @@
           <w:b/>
           <w:bCs/>
         </w:rPr>
-        <w:t>Ik heb verder geen verbeterpunten, langer consentratie behouden en eerder een rondje lopen of iets doen wanneer ik consentratie kwijt ben</w:t>
+        <w:t xml:space="preserve">Ik heb verder geen verbeterpunten, langer </w:t>
+      </w:r>
+      <w:proofErr w:type="spellStart"/>
+      <w:r>
+        <w:rPr>
+          <w:b/>
+          <w:bCs/>
+        </w:rPr>
+        <w:t>consentratie</w:t>
+      </w:r>
+      <w:proofErr w:type="spellEnd"/>
+      <w:r>
+        <w:rPr>
+          <w:b/>
+          <w:bCs/>
+        </w:rPr>
+        <w:t xml:space="preserve"> behouden en eerder een rondje lopen of iets doen wanneer ik </w:t>
+      </w:r>
+      <w:proofErr w:type="spellStart"/>
+      <w:r>
+        <w:rPr>
+          <w:b/>
+          <w:bCs/>
+        </w:rPr>
+        <w:t>consentratie</w:t>
+      </w:r>
+      <w:proofErr w:type="spellEnd"/>
+      <w:r>
+        <w:rPr>
+          <w:b/>
+          <w:bCs/>
+        </w:rPr>
+        <w:t xml:space="preserve"> kwijt ben</w:t>
       </w:r>
       <w:r>
         <w:rPr>
@@ -1808,7 +2090,23 @@
           <w:i/>
           <w:iCs/>
         </w:rPr>
-        <w:t xml:space="preserve">verder met het project, kijken als ik de shapes kan laten vallen en horizontaal kunnen bewegen </w:t>
+        <w:t xml:space="preserve">verder met het project, kijken als ik de </w:t>
+      </w:r>
+      <w:proofErr w:type="spellStart"/>
+      <w:r>
+        <w:rPr>
+          <w:i/>
+          <w:iCs/>
+        </w:rPr>
+        <w:t>shapes</w:t>
+      </w:r>
+      <w:proofErr w:type="spellEnd"/>
+      <w:r>
+        <w:rPr>
+          <w:i/>
+          <w:iCs/>
+        </w:rPr>
+        <w:t xml:space="preserve"> kan laten vallen en horizontaal kunnen bewegen </w:t>
       </w:r>
     </w:p>
     <w:p>
@@ -1858,7 +2156,23 @@
           <w:b/>
           <w:bCs/>
         </w:rPr>
-        <w:t xml:space="preserve">Kopie/screenshot van je Daily StandUp. </w:t>
+        <w:t xml:space="preserve">Kopie/screenshot van je Daily </w:t>
+      </w:r>
+      <w:proofErr w:type="spellStart"/>
+      <w:r>
+        <w:rPr>
+          <w:b/>
+          <w:bCs/>
+        </w:rPr>
+        <w:t>StandUp</w:t>
+      </w:r>
+      <w:proofErr w:type="spellEnd"/>
+      <w:r>
+        <w:rPr>
+          <w:b/>
+          <w:bCs/>
+        </w:rPr>
+        <w:t xml:space="preserve">. </w:t>
       </w:r>
       <w:r>
         <w:rPr>
@@ -1869,10 +2183,62 @@
       </w:r>
       <w:r>
         <w:rPr>
-          <w:i/>
-          <w:iCs/>
-        </w:rPr>
-        <w:t>[Zorg ervoor dat de informatie die je inlevert duidelijk en leesbaar is!]</w:t>
+          <w:b/>
+          <w:bCs/>
+          <w:noProof/>
+        </w:rPr>
+        <w:drawing>
+          <wp:inline distT="0" distB="0" distL="0" distR="0" wp14:anchorId="574DAE3F" wp14:editId="4B12EA8C">
+            <wp:extent cx="1997121" cy="2662828"/>
+            <wp:effectExtent l="0" t="0" r="3175" b="4445"/>
+            <wp:docPr id="721835956" name="Afbeelding 4" descr="Afbeelding met tekst, handschrift, notitieblok, papier&#10;&#10;Door AI gegenereerde inhoud is mogelijk onjuist."/>
+            <wp:cNvGraphicFramePr>
+              <a:graphicFrameLocks xmlns:a="http://schemas.openxmlformats.org/drawingml/2006/main" noChangeAspect="1"/>
+            </wp:cNvGraphicFramePr>
+            <a:graphic xmlns:a="http://schemas.openxmlformats.org/drawingml/2006/main">
+              <a:graphicData uri="http://schemas.openxmlformats.org/drawingml/2006/picture">
+                <pic:pic xmlns:pic="http://schemas.openxmlformats.org/drawingml/2006/picture">
+                  <pic:nvPicPr>
+                    <pic:cNvPr id="721835956" name="Afbeelding 4" descr="Afbeelding met tekst, handschrift, notitieblok, papier&#10;&#10;Door AI gegenereerde inhoud is mogelijk onjuist."/>
+                    <pic:cNvPicPr>
+                      <a:picLocks noChangeAspect="1" noChangeArrowheads="1"/>
+                    </pic:cNvPicPr>
+                  </pic:nvPicPr>
+                  <pic:blipFill>
+                    <a:blip r:embed="rId14" cstate="print">
+                      <a:extLst>
+                        <a:ext uri="{28A0092B-C50C-407E-A947-70E740481C1C}">
+                          <a14:useLocalDpi xmlns:a14="http://schemas.microsoft.com/office/drawing/2010/main" val="0"/>
+                        </a:ext>
+                      </a:extLst>
+                    </a:blip>
+                    <a:srcRect/>
+                    <a:stretch>
+                      <a:fillRect/>
+                    </a:stretch>
+                  </pic:blipFill>
+                  <pic:spPr bwMode="auto">
+                    <a:xfrm>
+                      <a:off x="0" y="0"/>
+                      <a:ext cx="2000880" cy="2667840"/>
+                    </a:xfrm>
+                    <a:prstGeom prst="rect">
+                      <a:avLst/>
+                    </a:prstGeom>
+                    <a:noFill/>
+                  </pic:spPr>
+                </pic:pic>
+              </a:graphicData>
+            </a:graphic>
+          </wp:inline>
+        </w:drawing>
+      </w:r>
+      <w:r>
+        <w:rPr>
+          <w:i/>
+          <w:iCs/>
+        </w:rPr>
+        <w:t xml:space="preserve"> </w:t>
       </w:r>
       <w:r>
         <w:rPr>
@@ -1895,6 +2261,7 @@
           <w:b/>
           <w:bCs/>
         </w:rPr>
+        <w:lastRenderedPageBreak/>
         <w:t xml:space="preserve">Screenshot SCRUM bord. </w:t>
       </w:r>
       <w:r>
@@ -1908,8 +2275,43 @@
         <w:rPr>
           <w:i/>
           <w:iCs/>
-        </w:rPr>
-        <w:t>[Zorg dat de informatie die je inlevert duidelijk en leesbaar is!]</w:t>
+          <w:noProof/>
+        </w:rPr>
+        <w:drawing>
+          <wp:inline distT="0" distB="0" distL="0" distR="0" wp14:anchorId="7943E1A5" wp14:editId="3C3481A2">
+            <wp:extent cx="4591691" cy="7192379"/>
+            <wp:effectExtent l="0" t="0" r="0" b="8890"/>
+            <wp:docPr id="1772580141" name="Afbeelding 1" descr="Afbeelding met tekst, schermopname, landschap&#10;&#10;Door AI gegenereerde inhoud is mogelijk onjuist."/>
+            <wp:cNvGraphicFramePr>
+              <a:graphicFrameLocks xmlns:a="http://schemas.openxmlformats.org/drawingml/2006/main" noChangeAspect="1"/>
+            </wp:cNvGraphicFramePr>
+            <a:graphic xmlns:a="http://schemas.openxmlformats.org/drawingml/2006/main">
+              <a:graphicData uri="http://schemas.openxmlformats.org/drawingml/2006/picture">
+                <pic:pic xmlns:pic="http://schemas.openxmlformats.org/drawingml/2006/picture">
+                  <pic:nvPicPr>
+                    <pic:cNvPr id="1772580141" name="Afbeelding 1" descr="Afbeelding met tekst, schermopname, landschap&#10;&#10;Door AI gegenereerde inhoud is mogelijk onjuist."/>
+                    <pic:cNvPicPr/>
+                  </pic:nvPicPr>
+                  <pic:blipFill>
+                    <a:blip r:embed="rId15"/>
+                    <a:stretch>
+                      <a:fillRect/>
+                    </a:stretch>
+                  </pic:blipFill>
+                  <pic:spPr>
+                    <a:xfrm>
+                      <a:off x="0" y="0"/>
+                      <a:ext cx="4591691" cy="7192379"/>
+                    </a:xfrm>
+                    <a:prstGeom prst="rect">
+                      <a:avLst/>
+                    </a:prstGeom>
+                  </pic:spPr>
+                </pic:pic>
+              </a:graphicData>
+            </a:graphic>
+          </wp:inline>
+        </w:drawing>
       </w:r>
       <w:r>
         <w:rPr>
@@ -1946,15 +2348,106 @@
           <w:i/>
           <w:iCs/>
         </w:rPr>
-        <w:t>[Reflecteer op je eigen bijdrage]</w:t>
-      </w:r>
-      <w:r>
-        <w:rPr>
-          <w:i/>
-          <w:iCs/>
-        </w:rPr>
-        <w:br/>
-      </w:r>
+        <w:t xml:space="preserve">ik heb vandaag veel bereikt, ik heb de </w:t>
+      </w:r>
+      <w:proofErr w:type="spellStart"/>
+      <w:r>
+        <w:rPr>
+          <w:i/>
+          <w:iCs/>
+        </w:rPr>
+        <w:t>movement</w:t>
+      </w:r>
+      <w:proofErr w:type="spellEnd"/>
+      <w:r>
+        <w:rPr>
+          <w:i/>
+          <w:iCs/>
+        </w:rPr>
+        <w:t xml:space="preserve"> van de </w:t>
+      </w:r>
+      <w:proofErr w:type="spellStart"/>
+      <w:r>
+        <w:rPr>
+          <w:i/>
+          <w:iCs/>
+        </w:rPr>
+        <w:t>tiles</w:t>
+      </w:r>
+      <w:proofErr w:type="spellEnd"/>
+      <w:r>
+        <w:rPr>
+          <w:i/>
+          <w:iCs/>
+        </w:rPr>
+        <w:t xml:space="preserve"> af gekregen.</w:t>
+      </w:r>
+    </w:p>
+    <w:p>
+      <w:pPr>
+        <w:pStyle w:val="Lijstalinea"/>
+        <w:ind w:left="360"/>
+      </w:pPr>
+      <w:r>
+        <w:t xml:space="preserve">ik heb het </w:t>
+      </w:r>
+      <w:proofErr w:type="spellStart"/>
+      <w:r>
+        <w:t>spawning</w:t>
+      </w:r>
+      <w:proofErr w:type="spellEnd"/>
+      <w:r>
+        <w:t xml:space="preserve"> van de blokken afgemaakt</w:t>
+      </w:r>
+    </w:p>
+    <w:p>
+      <w:pPr>
+        <w:pStyle w:val="Lijstalinea"/>
+        <w:ind w:left="360"/>
+      </w:pPr>
+      <w:r>
+        <w:t xml:space="preserve">ik heb de </w:t>
+      </w:r>
+      <w:proofErr w:type="spellStart"/>
+      <w:r>
+        <w:t>movement</w:t>
+      </w:r>
+      <w:proofErr w:type="spellEnd"/>
+      <w:r>
+        <w:t xml:space="preserve"> afgemaakt</w:t>
+      </w:r>
+    </w:p>
+    <w:p>
+      <w:pPr>
+        <w:pStyle w:val="Lijstalinea"/>
+        <w:ind w:left="360"/>
+      </w:pPr>
+      <w:r>
+        <w:t>ik heb de rotatie afgemaakt</w:t>
+      </w:r>
+    </w:p>
+    <w:p>
+      <w:pPr>
+        <w:pStyle w:val="Lijstalinea"/>
+        <w:ind w:left="360"/>
+      </w:pPr>
+      <w:r>
+        <w:t xml:space="preserve">ik heb de </w:t>
+      </w:r>
+      <w:proofErr w:type="spellStart"/>
+      <w:r>
+        <w:t>wall</w:t>
+      </w:r>
+      <w:proofErr w:type="spellEnd"/>
+      <w:r>
+        <w:t xml:space="preserve"> kicks afgemaakt</w:t>
+      </w:r>
+    </w:p>
+    <w:p>
+      <w:pPr>
+        <w:pStyle w:val="Lijstalinea"/>
+        <w:ind w:left="360"/>
+      </w:pPr>
     </w:p>
     <w:p>
       <w:pPr>
@@ -1969,6 +2462,7 @@
           <w:b/>
           <w:bCs/>
         </w:rPr>
+        <w:lastRenderedPageBreak/>
         <w:t>Beschrijf mogelijke uitdagingen, obstakels en als die er zijn oplossing(en).</w:t>
       </w:r>
       <w:r>
@@ -1983,15 +2477,129 @@
           <w:i/>
           <w:iCs/>
         </w:rPr>
-        <w:t>[Reflecteer op je eigen bijdrage]</w:t>
-      </w:r>
-      <w:r>
-        <w:rPr>
-          <w:i/>
-          <w:iCs/>
-        </w:rPr>
-        <w:br/>
-      </w:r>
+        <w:t xml:space="preserve">mogelijke uitdaging is hoe ik de </w:t>
+      </w:r>
+      <w:proofErr w:type="spellStart"/>
+      <w:r>
+        <w:rPr>
+          <w:i/>
+          <w:iCs/>
+        </w:rPr>
+        <w:t>tiles</w:t>
+      </w:r>
+      <w:proofErr w:type="spellEnd"/>
+      <w:r>
+        <w:rPr>
+          <w:i/>
+          <w:iCs/>
+        </w:rPr>
+        <w:t xml:space="preserve"> omlaag wil laten gaan op een timer. Ik hoop dit optelossen door een </w:t>
+      </w:r>
+      <w:proofErr w:type="spellStart"/>
+      <w:r>
+        <w:rPr>
+          <w:i/>
+          <w:iCs/>
+        </w:rPr>
+        <w:t>variable</w:t>
+      </w:r>
+      <w:proofErr w:type="spellEnd"/>
+      <w:r>
+        <w:rPr>
+          <w:i/>
+          <w:iCs/>
+        </w:rPr>
+        <w:t xml:space="preserve"> bij te houden die elke seconde mijn move </w:t>
+      </w:r>
+      <w:proofErr w:type="spellStart"/>
+      <w:r>
+        <w:rPr>
+          <w:i/>
+          <w:iCs/>
+        </w:rPr>
+        <w:t>method</w:t>
+      </w:r>
+      <w:proofErr w:type="spellEnd"/>
+      <w:r>
+        <w:rPr>
+          <w:i/>
+          <w:iCs/>
+        </w:rPr>
+        <w:t xml:space="preserve"> </w:t>
+      </w:r>
+      <w:proofErr w:type="spellStart"/>
+      <w:r>
+        <w:rPr>
+          <w:i/>
+          <w:iCs/>
+        </w:rPr>
+        <w:t>called</w:t>
+      </w:r>
+      <w:proofErr w:type="spellEnd"/>
+      <w:r>
+        <w:rPr>
+          <w:i/>
+          <w:iCs/>
+        </w:rPr>
+        <w:t xml:space="preserve"> om hem dan naar beneden te bewegen. Hierbij hoort ook een </w:t>
+      </w:r>
+      <w:proofErr w:type="spellStart"/>
+      <w:r>
+        <w:rPr>
+          <w:i/>
+          <w:iCs/>
+        </w:rPr>
+        <w:t>lock</w:t>
+      </w:r>
+      <w:proofErr w:type="spellEnd"/>
+      <w:r>
+        <w:rPr>
+          <w:i/>
+          <w:iCs/>
+        </w:rPr>
+        <w:t xml:space="preserve"> functie dat zorgt als de </w:t>
+      </w:r>
+      <w:proofErr w:type="spellStart"/>
+      <w:r>
+        <w:rPr>
+          <w:i/>
+          <w:iCs/>
+        </w:rPr>
+        <w:t>tile</w:t>
+      </w:r>
+      <w:proofErr w:type="spellEnd"/>
+      <w:r>
+        <w:rPr>
+          <w:i/>
+          <w:iCs/>
+        </w:rPr>
+        <w:t xml:space="preserve"> .5 seconde stil staat dan wordt hij </w:t>
+      </w:r>
+      <w:proofErr w:type="spellStart"/>
+      <w:r>
+        <w:rPr>
+          <w:i/>
+          <w:iCs/>
+        </w:rPr>
+        <w:t>gelocked</w:t>
+      </w:r>
+      <w:proofErr w:type="spellEnd"/>
+      <w:r>
+        <w:rPr>
+          <w:i/>
+          <w:iCs/>
+        </w:rPr>
+        <w:t xml:space="preserve"> en komt er een nieuwe </w:t>
+      </w:r>
+      <w:proofErr w:type="spellStart"/>
+      <w:r>
+        <w:rPr>
+          <w:i/>
+          <w:iCs/>
+        </w:rPr>
+        <w:t>tile</w:t>
+      </w:r>
+      <w:proofErr w:type="spellEnd"/>
     </w:p>
     <w:p>
       <w:pPr>
@@ -2016,18 +2624,39 @@
         <w:br/>
       </w:r>
       <w:r>
-        <w:rPr>
-          <w:i/>
-          <w:iCs/>
-        </w:rPr>
-        <w:t>[Wat heb je geleerd en neem je mee naar de volgende sprint]</w:t>
-      </w:r>
-      <w:r>
-        <w:rPr>
-          <w:i/>
-          <w:iCs/>
-        </w:rPr>
-        <w:br/>
+        <w:t xml:space="preserve">dat </w:t>
+      </w:r>
+      <w:proofErr w:type="spellStart"/>
+      <w:r>
+        <w:t>unity</w:t>
+      </w:r>
+      <w:proofErr w:type="spellEnd"/>
+      <w:r>
+        <w:t xml:space="preserve"> </w:t>
+      </w:r>
+      <w:proofErr w:type="spellStart"/>
+      <w:r>
+        <w:t>tilemap</w:t>
+      </w:r>
+      <w:proofErr w:type="spellEnd"/>
+      <w:r>
+        <w:t xml:space="preserve"> veel </w:t>
+      </w:r>
+      <w:proofErr w:type="spellStart"/>
+      <w:r>
+        <w:t>prigel</w:t>
+      </w:r>
+      <w:proofErr w:type="spellEnd"/>
+      <w:r>
+        <w:t xml:space="preserve"> werk is, ik heb veel te lang gedaan om de </w:t>
+      </w:r>
+      <w:proofErr w:type="spellStart"/>
+      <w:r>
+        <w:t>grid</w:t>
+      </w:r>
+      <w:proofErr w:type="spellEnd"/>
+      <w:r>
+        <w:t xml:space="preserve"> in-line te krijgen met het speelveld</w:t>
       </w:r>
     </w:p>
     <w:p>
@@ -2057,7 +2686,7 @@
           <w:i/>
           <w:iCs/>
         </w:rPr>
-        <w:t>[Heb je alle informatie om verder te kunnen werken. Weet jij wat en wanneer er iets van je wordt verwacht?]</w:t>
+        <w:t>ik heb momenteel geen onduidelijkheden.</w:t>
       </w:r>
       <w:r>
         <w:rPr>
@@ -2118,14 +2747,23 @@
           <w:i/>
           <w:iCs/>
         </w:rPr>
-        <w:t>[Welke feedback of waardering heb jij voor jezelf]</w:t>
-      </w:r>
-      <w:r>
-        <w:rPr>
-          <w:i/>
-          <w:iCs/>
-        </w:rPr>
-        <w:br/>
+        <w:t xml:space="preserve">ik vindt dat ik vandaag heel goed heb </w:t>
+      </w:r>
+      <w:proofErr w:type="spellStart"/>
+      <w:r>
+        <w:rPr>
+          <w:i/>
+          <w:iCs/>
+        </w:rPr>
+        <w:t>doorgewerekt</w:t>
+      </w:r>
+      <w:proofErr w:type="spellEnd"/>
+      <w:r>
+        <w:rPr>
+          <w:i/>
+          <w:iCs/>
+        </w:rPr>
+        <w:t xml:space="preserve"> zonder afleiding, rond 3 uur ging mijn concentratie wel weer weg maar na een rondje lopen ging dit weer makkelijk</w:t>
       </w:r>
     </w:p>
     <w:p>
@@ -2159,7 +2797,39 @@
           <w:i/>
           <w:iCs/>
         </w:rPr>
-        <w:t>[Heb jij punten voor jezelf om beter te functioneren?]</w:t>
+        <w:t xml:space="preserve">sneller door werken, minden blijven hangen op kleine </w:t>
+      </w:r>
+      <w:proofErr w:type="spellStart"/>
+      <w:r>
+        <w:rPr>
+          <w:i/>
+          <w:iCs/>
+        </w:rPr>
+        <w:t>tweaks</w:t>
+      </w:r>
+      <w:proofErr w:type="spellEnd"/>
+      <w:r>
+        <w:rPr>
+          <w:i/>
+          <w:iCs/>
+        </w:rPr>
+        <w:t xml:space="preserve"> zoals de </w:t>
+      </w:r>
+      <w:proofErr w:type="spellStart"/>
+      <w:r>
+        <w:rPr>
+          <w:i/>
+          <w:iCs/>
+        </w:rPr>
+        <w:t>grid</w:t>
+      </w:r>
+      <w:proofErr w:type="spellEnd"/>
+      <w:r>
+        <w:rPr>
+          <w:i/>
+          <w:iCs/>
+        </w:rPr>
+        <w:t xml:space="preserve"> in-line zetten</w:t>
       </w:r>
       <w:r>
         <w:rPr>
@@ -2196,14 +2866,7 @@
           <w:i/>
           <w:iCs/>
         </w:rPr>
-        <w:t>[Hoe voel jij je vandaag denk hierbij aan je gezondheid, stressniveau heb jij het idee dat je kon focussen op je werk?]</w:t>
-      </w:r>
-      <w:r>
-        <w:rPr>
-          <w:i/>
-          <w:iCs/>
-        </w:rPr>
-        <w:br/>
+        <w:t>ik voel me hartstikke goed :D</w:t>
       </w:r>
     </w:p>
     <w:p>
@@ -2237,7 +2900,39 @@
           <w:i/>
           <w:iCs/>
         </w:rPr>
-        <w:t>[Welke onderdelen/taken wil je volgende werkdag weer oppakken/ ook te gebruiken voor je volgende Daily standUp?]</w:t>
+        <w:t xml:space="preserve">volgende dag ga ik steps en </w:t>
+      </w:r>
+      <w:proofErr w:type="spellStart"/>
+      <w:r>
+        <w:rPr>
+          <w:i/>
+          <w:iCs/>
+        </w:rPr>
+        <w:t>locking</w:t>
+      </w:r>
+      <w:proofErr w:type="spellEnd"/>
+      <w:r>
+        <w:rPr>
+          <w:i/>
+          <w:iCs/>
+        </w:rPr>
+        <w:t xml:space="preserve"> afmaken. Begin maken aan </w:t>
+      </w:r>
+      <w:proofErr w:type="spellStart"/>
+      <w:r>
+        <w:rPr>
+          <w:i/>
+          <w:iCs/>
+        </w:rPr>
+        <w:t>lines</w:t>
+      </w:r>
+      <w:proofErr w:type="spellEnd"/>
+      <w:r>
+        <w:rPr>
+          <w:i/>
+          <w:iCs/>
+        </w:rPr>
+        <w:t xml:space="preserve"> completen en dan verwijderen voor punten. Als ik daarna nog tijd heb ga ik menu’s maken</w:t>
       </w:r>
     </w:p>
     <w:p>
@@ -2287,7 +2982,23 @@
           <w:b/>
           <w:bCs/>
         </w:rPr>
-        <w:t xml:space="preserve">Kopie/screenshot van je Daily StandUp. </w:t>
+        <w:t xml:space="preserve">Kopie/screenshot van je Daily </w:t>
+      </w:r>
+      <w:proofErr w:type="spellStart"/>
+      <w:r>
+        <w:rPr>
+          <w:b/>
+          <w:bCs/>
+        </w:rPr>
+        <w:t>StandUp</w:t>
+      </w:r>
+      <w:proofErr w:type="spellEnd"/>
+      <w:r>
+        <w:rPr>
+          <w:b/>
+          <w:bCs/>
+        </w:rPr>
+        <w:t xml:space="preserve">. </w:t>
       </w:r>
       <w:r>
         <w:rPr>
@@ -2666,7 +3377,23 @@
           <w:i/>
           <w:iCs/>
         </w:rPr>
-        <w:t>[Welke onderdelen/taken wil je volgende werkdag weer oppakken/ ook te gebruiken voor je volgende Daily standUp?]</w:t>
+        <w:t xml:space="preserve">[Welke onderdelen/taken wil je volgende werkdag weer oppakken/ ook te gebruiken voor je volgende Daily </w:t>
+      </w:r>
+      <w:proofErr w:type="spellStart"/>
+      <w:r>
+        <w:rPr>
+          <w:i/>
+          <w:iCs/>
+        </w:rPr>
+        <w:t>standUp</w:t>
+      </w:r>
+      <w:proofErr w:type="spellEnd"/>
+      <w:r>
+        <w:rPr>
+          <w:i/>
+          <w:iCs/>
+        </w:rPr>
+        <w:t>?]</w:t>
       </w:r>
     </w:p>
     <w:p>
@@ -2682,9 +3409,9 @@
       </w:pPr>
     </w:p>
     <w:sectPr>
-      <w:footerReference w:type="default" r:id="rId14"/>
-      <w:headerReference w:type="first" r:id="rId15"/>
-      <w:footerReference w:type="first" r:id="rId16"/>
+      <w:footerReference w:type="default" r:id="rId16"/>
+      <w:headerReference w:type="first" r:id="rId17"/>
+      <w:footerReference w:type="first" r:id="rId18"/>
       <w:pgSz w:w="11906" w:h="16838"/>
       <w:pgMar w:top="1417" w:right="1417" w:bottom="1417" w:left="1417" w:header="708" w:footer="708" w:gutter="0"/>
       <w:cols w:space="708"/>
@@ -2836,6 +3563,7 @@
       </w:rPr>
       <w:t xml:space="preserve">             </w:t>
     </w:r>
+    <w:proofErr w:type="spellStart"/>
     <w:r>
       <w:rPr>
         <w:color w:val="000000"/>
@@ -2843,7 +3571,17 @@
         <w:szCs w:val="16"/>
         <w:lang w:val="en-US"/>
       </w:rPr>
-      <w:t xml:space="preserve">Sjabloon </w:t>
+      <w:t>Sjabloon</w:t>
+    </w:r>
+    <w:proofErr w:type="spellEnd"/>
+    <w:r>
+      <w:rPr>
+        <w:color w:val="000000"/>
+        <w:sz w:val="16"/>
+        <w:szCs w:val="16"/>
+        <w:lang w:val="en-US"/>
+      </w:rPr>
+      <w:t xml:space="preserve"> </w:t>
     </w:r>
     <w:r>
       <w:rPr>
@@ -7856,19 +8594,18 @@
 </file>
 
 <file path=customXml/item1.xml><?xml version="1.0" encoding="utf-8"?>
-<b:Sources xmlns:b="http://schemas.openxmlformats.org/officeDocument/2006/bibliography" xmlns="http://schemas.openxmlformats.org/officeDocument/2006/bibliography" SelectedStyle="\APASixthEditionOfficeOnline.xsl" StyleName="APA" Version="6"/>
+<p:properties xmlns:p="http://schemas.microsoft.com/office/2006/metadata/properties" xmlns:xsi="http://www.w3.org/2001/XMLSchema-instance" xmlns:pc="http://schemas.microsoft.com/office/infopath/2007/PartnerControls">
+  <documentManagement>
+    <TaxCatchAll xmlns="a525567b-649d-460c-8e8e-4b8ff2198859" xsi:nil="true"/>
+    <lcf76f155ced4ddcb4097134ff3c332f xmlns="d6efa0f9-dae8-495f-a801-1a676c3280d6">
+      <Terms xmlns="http://schemas.microsoft.com/office/infopath/2007/PartnerControls"/>
+    </lcf76f155ced4ddcb4097134ff3c332f>
+    <ReferenceId xmlns="d6efa0f9-dae8-495f-a801-1a676c3280d6" xsi:nil="true"/>
+  </documentManagement>
+</p:properties>
 </file>
 
 <file path=customXml/item2.xml><?xml version="1.0" encoding="utf-8"?>
-<?mso-contentType ?>
-<FormTemplates xmlns="http://schemas.microsoft.com/sharepoint/v3/contenttype/forms">
-  <Display>DocumentLibraryForm</Display>
-  <Edit>DocumentLibraryForm</Edit>
-  <New>DocumentLibraryForm</New>
-</FormTemplates>
-</file>
-
-<file path=customXml/item3.xml><?xml version="1.0" encoding="utf-8"?>
 <ct:contentTypeSchema xmlns:ct="http://schemas.microsoft.com/office/2006/metadata/contentType" xmlns:ma="http://schemas.microsoft.com/office/2006/metadata/properties/metaAttributes" ct:_="" ma:_="" ma:contentTypeName="Document" ma:contentTypeID="0x010100665464867BBD6147A31646DF0461D184" ma:contentTypeVersion="12" ma:contentTypeDescription="Een nieuw document maken." ma:contentTypeScope="" ma:versionID="fb14baebca41b563e1502066157e2f79">
   <xsd:schema xmlns:xsd="http://www.w3.org/2001/XMLSchema" xmlns:xs="http://www.w3.org/2001/XMLSchema" xmlns:p="http://schemas.microsoft.com/office/2006/metadata/properties" xmlns:ns2="d6efa0f9-dae8-495f-a801-1a676c3280d6" xmlns:ns3="a525567b-649d-460c-8e8e-4b8ff2198859" targetNamespace="http://schemas.microsoft.com/office/2006/metadata/properties" ma:root="true" ma:fieldsID="b7c9fe1bf5062ab4e996756ff7dfce89" ns2:_="" ns3:_="">
     <xsd:import namespace="d6efa0f9-dae8-495f-a801-1a676c3280d6"/>
@@ -8069,35 +8806,31 @@
 </ct:contentTypeSchema>
 </file>
 
+<file path=customXml/item3.xml><?xml version="1.0" encoding="utf-8"?>
+<?mso-contentType ?>
+<FormTemplates xmlns="http://schemas.microsoft.com/sharepoint/v3/contenttype/forms">
+  <Display>DocumentLibraryForm</Display>
+  <Edit>DocumentLibraryForm</Edit>
+  <New>DocumentLibraryForm</New>
+</FormTemplates>
+</file>
+
 <file path=customXml/item4.xml><?xml version="1.0" encoding="utf-8"?>
-<p:properties xmlns:p="http://schemas.microsoft.com/office/2006/metadata/properties" xmlns:xsi="http://www.w3.org/2001/XMLSchema-instance" xmlns:pc="http://schemas.microsoft.com/office/infopath/2007/PartnerControls">
-  <documentManagement>
-    <TaxCatchAll xmlns="a525567b-649d-460c-8e8e-4b8ff2198859" xsi:nil="true"/>
-    <lcf76f155ced4ddcb4097134ff3c332f xmlns="d6efa0f9-dae8-495f-a801-1a676c3280d6">
-      <Terms xmlns="http://schemas.microsoft.com/office/infopath/2007/PartnerControls"/>
-    </lcf76f155ced4ddcb4097134ff3c332f>
-    <ReferenceId xmlns="d6efa0f9-dae8-495f-a801-1a676c3280d6" xsi:nil="true"/>
-  </documentManagement>
-</p:properties>
+<b:Sources xmlns:b="http://schemas.openxmlformats.org/officeDocument/2006/bibliography" xmlns="http://schemas.openxmlformats.org/officeDocument/2006/bibliography" SelectedStyle="\APASixthEditionOfficeOnline.xsl" StyleName="APA" Version="6"/>
 </file>
 
 <file path=customXml/itemProps1.xml><?xml version="1.0" encoding="utf-8"?>
-<ds:datastoreItem xmlns:ds="http://schemas.openxmlformats.org/officeDocument/2006/customXml" ds:itemID="{72B7D650-2FAA-4D72-B587-235E59E6AC26}">
+<ds:datastoreItem xmlns:ds="http://schemas.openxmlformats.org/officeDocument/2006/customXml" ds:itemID="{846B1C81-E993-40E7-BCC5-DA63F0CD945C}">
   <ds:schemaRefs>
-    <ds:schemaRef ds:uri="http://schemas.openxmlformats.org/officeDocument/2006/bibliography"/>
+    <ds:schemaRef ds:uri="http://schemas.microsoft.com/office/2006/metadata/properties"/>
+    <ds:schemaRef ds:uri="http://schemas.microsoft.com/office/infopath/2007/PartnerControls"/>
+    <ds:schemaRef ds:uri="a525567b-649d-460c-8e8e-4b8ff2198859"/>
+    <ds:schemaRef ds:uri="d6efa0f9-dae8-495f-a801-1a676c3280d6"/>
   </ds:schemaRefs>
 </ds:datastoreItem>
 </file>
 
 <file path=customXml/itemProps2.xml><?xml version="1.0" encoding="utf-8"?>
-<ds:datastoreItem xmlns:ds="http://schemas.openxmlformats.org/officeDocument/2006/customXml" ds:itemID="{C6916C6B-E06E-47CD-A094-BBBE44C5EA8C}">
-  <ds:schemaRefs>
-    <ds:schemaRef ds:uri="http://schemas.microsoft.com/sharepoint/v3/contenttype/forms"/>
-  </ds:schemaRefs>
-</ds:datastoreItem>
-</file>
-
-<file path=customXml/itemProps3.xml><?xml version="1.0" encoding="utf-8"?>
 <ds:datastoreItem xmlns:ds="http://schemas.openxmlformats.org/officeDocument/2006/customXml" ds:itemID="{973835F0-0CDC-4028-A370-67D9C77F8005}">
   <ds:schemaRefs>
     <ds:schemaRef ds:uri="http://schemas.microsoft.com/office/2006/metadata/contentType"/>
@@ -8116,13 +8849,18 @@
 </ds:datastoreItem>
 </file>
 
+<file path=customXml/itemProps3.xml><?xml version="1.0" encoding="utf-8"?>
+<ds:datastoreItem xmlns:ds="http://schemas.openxmlformats.org/officeDocument/2006/customXml" ds:itemID="{C6916C6B-E06E-47CD-A094-BBBE44C5EA8C}">
+  <ds:schemaRefs>
+    <ds:schemaRef ds:uri="http://schemas.microsoft.com/sharepoint/v3/contenttype/forms"/>
+  </ds:schemaRefs>
+</ds:datastoreItem>
+</file>
+
 <file path=customXml/itemProps4.xml><?xml version="1.0" encoding="utf-8"?>
-<ds:datastoreItem xmlns:ds="http://schemas.openxmlformats.org/officeDocument/2006/customXml" ds:itemID="{846B1C81-E993-40E7-BCC5-DA63F0CD945C}">
+<ds:datastoreItem xmlns:ds="http://schemas.openxmlformats.org/officeDocument/2006/customXml" ds:itemID="{72B7D650-2FAA-4D72-B587-235E59E6AC26}">
   <ds:schemaRefs>
-    <ds:schemaRef ds:uri="http://schemas.microsoft.com/office/2006/metadata/properties"/>
-    <ds:schemaRef ds:uri="http://schemas.microsoft.com/office/infopath/2007/PartnerControls"/>
-    <ds:schemaRef ds:uri="a525567b-649d-460c-8e8e-4b8ff2198859"/>
-    <ds:schemaRef ds:uri="d6efa0f9-dae8-495f-a801-1a676c3280d6"/>
+    <ds:schemaRef ds:uri="http://schemas.openxmlformats.org/officeDocument/2006/bibliography"/>
   </ds:schemaRefs>
 </ds:datastoreItem>
 </file>
</xml_diff>